<commit_message>
Update requirements after team meeting.
</commit_message>
<xml_diff>
--- a/Documents/MS1 Technical Report/MS1 Requirements.docx
+++ b/Documents/MS1 Technical Report/MS1 Requirements.docx
@@ -210,37 +210,19 @@
     <w:p>
       <w:pPr>
         <w:pStyle w:val="Untertitel"/>
-        <w:rPr>
-          <w:lang w:val="en-US"/>
-        </w:rPr>
-      </w:pPr>
+      </w:pPr>
+      <w:proofErr w:type="spellStart"/>
       <w:r>
-        <w:rPr>
-          <w:lang w:val="en-US"/>
-        </w:rPr>
         <w:t>Definitions</w:t>
       </w:r>
+      <w:proofErr w:type="spellEnd"/>
     </w:p>
     <w:p>
-      <w:pPr>
-        <w:rPr>
-          <w:lang w:val="en-US"/>
-        </w:rPr>
-      </w:pPr>
       <w:r>
-        <w:rPr>
-          <w:lang w:val="en-US"/>
-        </w:rPr>
         <w:t>Source: Projektmanagement in der Entwicklung von Produkten für sicherheitskritische Anwendungen, Prof. Nolle, ITIV, 2021</w:t>
       </w:r>
     </w:p>
-    <w:p>
-      <w:pPr>
-        <w:rPr>
-          <w:lang w:val="en-US"/>
-        </w:rPr>
-      </w:pPr>
-    </w:p>
+    <w:p/>
     <w:tbl>
       <w:tblPr>
         <w:tblStyle w:val="Tabellenraster"/>
@@ -334,7 +316,21 @@
               <w:rPr>
                 <w:lang w:val="en-US"/>
               </w:rPr>
-              <w:t>ndispensable requirements; a deviation is not permitted without formal</w:t>
+              <w:t xml:space="preserve">ndispensable </w:t>
+            </w:r>
+            <w:proofErr w:type="gramStart"/>
+            <w:r>
+              <w:rPr>
+                <w:lang w:val="en-US"/>
+              </w:rPr>
+              <w:t>requirements;</w:t>
+            </w:r>
+            <w:proofErr w:type="gramEnd"/>
+            <w:r>
+              <w:rPr>
+                <w:lang w:val="en-US"/>
+              </w:rPr>
+              <w:t xml:space="preserve"> a deviation is not permitted without formal</w:t>
             </w:r>
             <w:r>
               <w:rPr>
@@ -572,18 +568,28 @@
                 <w:sz w:val="20"/>
               </w:rPr>
             </w:pPr>
+            <w:proofErr w:type="spellStart"/>
             <w:r>
               <w:rPr>
                 <w:rFonts w:ascii="Roboto Medium" w:hAnsi="Roboto Medium"/>
                 <w:sz w:val="20"/>
               </w:rPr>
-              <w:t xml:space="preserve">Product </w:t>
-            </w:r>
+              <w:t>Product</w:t>
+            </w:r>
+            <w:proofErr w:type="spellEnd"/>
             <w:r>
               <w:rPr>
                 <w:rFonts w:ascii="Roboto Medium" w:hAnsi="Roboto Medium"/>
                 <w:sz w:val="20"/>
               </w:rPr>
+              <w:t xml:space="preserve"> </w:t>
+            </w:r>
+            <w:proofErr w:type="spellStart"/>
+            <w:r>
+              <w:rPr>
+                <w:rFonts w:ascii="Roboto Medium" w:hAnsi="Roboto Medium"/>
+                <w:sz w:val="20"/>
+              </w:rPr>
               <w:t>R</w:t>
             </w:r>
             <w:r>
@@ -593,6 +599,7 @@
               </w:rPr>
               <w:t>equirement</w:t>
             </w:r>
+            <w:proofErr w:type="spellEnd"/>
           </w:p>
         </w:tc>
         <w:tc>
@@ -616,8 +623,17 @@
                 <w:rFonts w:ascii="Roboto Medium" w:hAnsi="Roboto Medium"/>
                 <w:sz w:val="20"/>
               </w:rPr>
-              <w:t>System Requirement</w:t>
-            </w:r>
+              <w:t xml:space="preserve">System </w:t>
+            </w:r>
+            <w:proofErr w:type="spellStart"/>
+            <w:r>
+              <w:rPr>
+                <w:rFonts w:ascii="Roboto Medium" w:hAnsi="Roboto Medium"/>
+                <w:sz w:val="20"/>
+              </w:rPr>
+              <w:t>Requirement</w:t>
+            </w:r>
+            <w:proofErr w:type="spellEnd"/>
           </w:p>
         </w:tc>
       </w:tr>
@@ -726,6 +742,7 @@
                 <w:sz w:val="20"/>
               </w:rPr>
             </w:pPr>
+            <w:proofErr w:type="spellStart"/>
             <w:r>
               <w:rPr>
                 <w:rFonts w:ascii="Roboto Medium" w:hAnsi="Roboto Medium"/>
@@ -733,6 +750,7 @@
               </w:rPr>
               <w:t>Priority</w:t>
             </w:r>
+            <w:proofErr w:type="spellEnd"/>
           </w:p>
         </w:tc>
         <w:tc>
@@ -748,6 +766,7 @@
                 <w:sz w:val="20"/>
               </w:rPr>
             </w:pPr>
+            <w:proofErr w:type="spellStart"/>
             <w:r>
               <w:rPr>
                 <w:rFonts w:ascii="Roboto Medium" w:hAnsi="Roboto Medium"/>
@@ -755,6 +774,7 @@
               </w:rPr>
               <w:t>Remarks</w:t>
             </w:r>
+            <w:proofErr w:type="spellEnd"/>
           </w:p>
         </w:tc>
       </w:tr>
@@ -1069,7 +1089,7 @@
         <w:tc>
           <w:tcPr>
             <w:tcW w:w="440" w:type="dxa"/>
-            <w:vMerge/>
+            <w:vMerge w:val="restart"/>
             <w:vAlign w:val="center"/>
           </w:tcPr>
           <w:p>
@@ -1082,12 +1102,20 @@
                 <w:lang w:val="en-US"/>
               </w:rPr>
             </w:pPr>
+            <w:r>
+              <w:rPr>
+                <w:bCs/>
+                <w:sz w:val="20"/>
+                <w:lang w:val="en-US"/>
+              </w:rPr>
+              <w:t>F2</w:t>
+            </w:r>
           </w:p>
         </w:tc>
         <w:tc>
           <w:tcPr>
             <w:tcW w:w="1682" w:type="dxa"/>
-            <w:vMerge/>
+            <w:vMerge w:val="restart"/>
             <w:vAlign w:val="center"/>
           </w:tcPr>
           <w:p>
@@ -1100,6 +1128,14 @@
                 <w:lang w:val="en-US"/>
               </w:rPr>
             </w:pPr>
+            <w:r>
+              <w:rPr>
+                <w:bCs/>
+                <w:sz w:val="20"/>
+                <w:lang w:val="en-US"/>
+              </w:rPr>
+              <w:t>Reliability</w:t>
+            </w:r>
           </w:p>
         </w:tc>
         <w:tc>
@@ -1122,7 +1158,7 @@
                 <w:sz w:val="20"/>
                 <w:lang w:val="en-US"/>
               </w:rPr>
-              <w:t>F1.3</w:t>
+              <w:t>F2.1</w:t>
             </w:r>
           </w:p>
         </w:tc>
@@ -1146,7 +1182,7 @@
                 <w:sz w:val="20"/>
                 <w:lang w:val="en-US"/>
               </w:rPr>
-              <w:t>Two of object A may be placed in the object B slot on the transport platform.</w:t>
+              <w:t>Objects A and B shall only go in their respective slots on the transport platform.</w:t>
             </w:r>
           </w:p>
         </w:tc>
@@ -1170,7 +1206,7 @@
                 <w:sz w:val="20"/>
                 <w:lang w:val="en-US"/>
               </w:rPr>
-              <w:t>May</w:t>
+              <w:t>Shall</w:t>
             </w:r>
           </w:p>
         </w:tc>
@@ -1188,22 +1224,6 @@
                 <w:lang w:val="en-US"/>
               </w:rPr>
             </w:pPr>
-            <w:r>
-              <w:rPr>
-                <w:bCs/>
-                <w:sz w:val="20"/>
-                <w:lang w:val="en-US"/>
-              </w:rPr>
-              <w:t xml:space="preserve">This increases the capacity of the turtlebot to 4 object A and thus </w:t>
-            </w:r>
-            <w:r>
-              <w:rPr>
-                <w:bCs/>
-                <w:sz w:val="20"/>
-                <w:lang w:val="en-US"/>
-              </w:rPr>
-              <w:t>the throughput.</w:t>
-            </w:r>
           </w:p>
         </w:tc>
       </w:tr>
@@ -1214,7 +1234,7 @@
         <w:tc>
           <w:tcPr>
             <w:tcW w:w="440" w:type="dxa"/>
-            <w:vMerge w:val="restart"/>
+            <w:vMerge/>
             <w:vAlign w:val="center"/>
           </w:tcPr>
           <w:p>
@@ -1227,20 +1247,12 @@
                 <w:lang w:val="en-US"/>
               </w:rPr>
             </w:pPr>
-            <w:r>
-              <w:rPr>
-                <w:bCs/>
-                <w:sz w:val="20"/>
-                <w:lang w:val="en-US"/>
-              </w:rPr>
-              <w:t>F2</w:t>
-            </w:r>
           </w:p>
         </w:tc>
         <w:tc>
           <w:tcPr>
             <w:tcW w:w="1682" w:type="dxa"/>
-            <w:vMerge w:val="restart"/>
+            <w:vMerge/>
             <w:vAlign w:val="center"/>
           </w:tcPr>
           <w:p>
@@ -1253,14 +1265,6 @@
                 <w:lang w:val="en-US"/>
               </w:rPr>
             </w:pPr>
-            <w:r>
-              <w:rPr>
-                <w:bCs/>
-                <w:sz w:val="20"/>
-                <w:lang w:val="en-US"/>
-              </w:rPr>
-              <w:t>Reliability</w:t>
-            </w:r>
           </w:p>
         </w:tc>
         <w:tc>
@@ -1283,7 +1287,7 @@
                 <w:sz w:val="20"/>
                 <w:lang w:val="en-US"/>
               </w:rPr>
-              <w:t>F2.1</w:t>
+              <w:t>F2.2</w:t>
             </w:r>
           </w:p>
         </w:tc>
@@ -1307,7 +1311,7 @@
                 <w:sz w:val="20"/>
                 <w:lang w:val="en-US"/>
               </w:rPr>
-              <w:t>Objects A and B shall only go in their respective slots on the transport platform.</w:t>
+              <w:t>The objects shall not be stacked upon one another.</w:t>
             </w:r>
           </w:p>
         </w:tc>
@@ -1412,7 +1416,7 @@
                 <w:sz w:val="20"/>
                 <w:lang w:val="en-US"/>
               </w:rPr>
-              <w:t>F2.2</w:t>
+              <w:t>F2.3</w:t>
             </w:r>
           </w:p>
         </w:tc>
@@ -1436,7 +1440,7 @@
                 <w:sz w:val="20"/>
                 <w:lang w:val="en-US"/>
               </w:rPr>
-              <w:t>The objects shall not be stacked upon one another.</w:t>
+              <w:t>Objects shall not be dropped.</w:t>
             </w:r>
           </w:p>
         </w:tc>
@@ -1532,16 +1536,24 @@
               <w:rPr>
                 <w:bCs/>
                 <w:sz w:val="20"/>
-                <w:lang w:val="en-US"/>
-              </w:rPr>
-            </w:pPr>
-            <w:r>
-              <w:rPr>
-                <w:bCs/>
-                <w:sz w:val="20"/>
-                <w:lang w:val="en-US"/>
-              </w:rPr>
-              <w:t>F2.3</w:t>
+                <w:lang w:val="en-DE"/>
+              </w:rPr>
+            </w:pPr>
+            <w:r>
+              <w:rPr>
+                <w:bCs/>
+                <w:sz w:val="20"/>
+                <w:lang w:val="en-US"/>
+              </w:rPr>
+              <w:t>F2.</w:t>
+            </w:r>
+            <w:r>
+              <w:rPr>
+                <w:bCs/>
+                <w:sz w:val="20"/>
+                <w:lang w:val="en-DE"/>
+              </w:rPr>
+              <w:t>4</w:t>
             </w:r>
           </w:p>
         </w:tc>
@@ -1565,7 +1577,7 @@
                 <w:sz w:val="20"/>
                 <w:lang w:val="en-US"/>
               </w:rPr>
-              <w:t>Objects shall not be dropped.</w:t>
+              <w:t>The system shall operate event driven.</w:t>
             </w:r>
           </w:p>
         </w:tc>
@@ -1607,6 +1619,14 @@
                 <w:lang w:val="en-US"/>
               </w:rPr>
             </w:pPr>
+            <w:r>
+              <w:rPr>
+                <w:bCs/>
+                <w:sz w:val="20"/>
+                <w:lang w:val="en-US"/>
+              </w:rPr>
+              <w:t xml:space="preserve">As opposed to being time driven. </w:t>
+            </w:r>
           </w:p>
         </w:tc>
       </w:tr>
@@ -1617,7 +1637,6 @@
         <w:tc>
           <w:tcPr>
             <w:tcW w:w="440" w:type="dxa"/>
-            <w:vMerge/>
             <w:vAlign w:val="center"/>
           </w:tcPr>
           <w:p>
@@ -1627,15 +1646,21 @@
               <w:rPr>
                 <w:bCs/>
                 <w:sz w:val="20"/>
-                <w:lang w:val="en-US"/>
-              </w:rPr>
-            </w:pPr>
+              </w:rPr>
+            </w:pPr>
+            <w:r>
+              <w:rPr>
+                <w:bCs/>
+                <w:sz w:val="20"/>
+                <w:lang w:val="en-US"/>
+              </w:rPr>
+              <w:t>F3</w:t>
+            </w:r>
           </w:p>
         </w:tc>
         <w:tc>
           <w:tcPr>
             <w:tcW w:w="1682" w:type="dxa"/>
-            <w:vMerge/>
             <w:vAlign w:val="center"/>
           </w:tcPr>
           <w:p>
@@ -1648,6 +1673,14 @@
                 <w:lang w:val="en-US"/>
               </w:rPr>
             </w:pPr>
+            <w:r>
+              <w:rPr>
+                <w:bCs/>
+                <w:sz w:val="20"/>
+                <w:lang w:val="en-US"/>
+              </w:rPr>
+              <w:t>Customer Satisfaction</w:t>
+            </w:r>
           </w:p>
         </w:tc>
         <w:tc>
@@ -1670,7 +1703,7 @@
                 <w:sz w:val="20"/>
                 <w:lang w:val="en-US"/>
               </w:rPr>
-              <w:t>F2.4</w:t>
+              <w:t>F3.1</w:t>
             </w:r>
           </w:p>
         </w:tc>
@@ -1694,7 +1727,15 @@
                 <w:sz w:val="20"/>
                 <w:lang w:val="en-US"/>
               </w:rPr>
-              <w:t>There shall be a clear indication of the current state of the system, so turtlebot knows.</w:t>
+              <w:t xml:space="preserve">The system shall keep track of all </w:t>
+            </w:r>
+            <w:r>
+              <w:rPr>
+                <w:bCs/>
+                <w:sz w:val="20"/>
+                <w:lang w:val="en-US"/>
+              </w:rPr>
+              <w:t xml:space="preserve">moving objects. </w:t>
             </w:r>
           </w:p>
         </w:tc>
@@ -1742,7 +1783,23 @@
                 <w:sz w:val="20"/>
                 <w:lang w:val="en-US"/>
               </w:rPr>
-              <w:t>If the object is being loaded or transported,</w:t>
+              <w:t xml:space="preserve">Every part of the system shall know at any point in time which object is where and can thus assure that it doesn’t end up in the wrong </w:t>
+            </w:r>
+            <w:r>
+              <w:rPr>
+                <w:bCs/>
+                <w:sz w:val="20"/>
+                <w:lang w:val="en-US"/>
+              </w:rPr>
+              <w:t>delivery</w:t>
+            </w:r>
+            <w:r>
+              <w:rPr>
+                <w:bCs/>
+                <w:sz w:val="20"/>
+                <w:lang w:val="en-US"/>
+              </w:rPr>
+              <w:t xml:space="preserve"> box.</w:t>
             </w:r>
           </w:p>
         </w:tc>
@@ -1754,7 +1811,7 @@
         <w:tc>
           <w:tcPr>
             <w:tcW w:w="440" w:type="dxa"/>
-            <w:vMerge/>
+            <w:vMerge w:val="restart"/>
             <w:vAlign w:val="center"/>
           </w:tcPr>
           <w:p>
@@ -1764,15 +1821,21 @@
               <w:rPr>
                 <w:bCs/>
                 <w:sz w:val="20"/>
-                <w:lang w:val="en-US"/>
-              </w:rPr>
-            </w:pPr>
+              </w:rPr>
+            </w:pPr>
+            <w:r>
+              <w:rPr>
+                <w:bCs/>
+                <w:sz w:val="20"/>
+              </w:rPr>
+              <w:t>F4</w:t>
+            </w:r>
           </w:p>
         </w:tc>
         <w:tc>
           <w:tcPr>
             <w:tcW w:w="1682" w:type="dxa"/>
-            <w:vMerge/>
+            <w:vMerge w:val="restart"/>
             <w:vAlign w:val="center"/>
           </w:tcPr>
           <w:p>
@@ -1785,6 +1848,14 @@
                 <w:lang w:val="en-US"/>
               </w:rPr>
             </w:pPr>
+            <w:r>
+              <w:rPr>
+                <w:bCs/>
+                <w:sz w:val="20"/>
+                <w:lang w:val="en-US"/>
+              </w:rPr>
+              <w:t>Emergency Stop</w:t>
+            </w:r>
           </w:p>
         </w:tc>
         <w:tc>
@@ -1807,7 +1878,7 @@
                 <w:sz w:val="20"/>
                 <w:lang w:val="en-US"/>
               </w:rPr>
-              <w:t>F2.5</w:t>
+              <w:t>F4.1</w:t>
             </w:r>
           </w:p>
         </w:tc>
@@ -1831,7 +1902,7 @@
                 <w:sz w:val="20"/>
                 <w:lang w:val="en-US"/>
               </w:rPr>
-              <w:t>The system shall operate event driven.</w:t>
+              <w:t>The system must stop all movements when the emergency stop button is pressed.</w:t>
             </w:r>
           </w:p>
         </w:tc>
@@ -1849,14 +1920,15 @@
                 <w:lang w:val="en-US"/>
               </w:rPr>
             </w:pPr>
-            <w:r>
-              <w:rPr>
-                <w:bCs/>
-                <w:sz w:val="20"/>
-                <w:lang w:val="en-US"/>
-              </w:rPr>
-              <w:t>Shall</w:t>
-            </w:r>
+            <w:proofErr w:type="spellStart"/>
+            <w:r>
+              <w:rPr>
+                <w:bCs/>
+                <w:sz w:val="20"/>
+              </w:rPr>
+              <w:t>Must</w:t>
+            </w:r>
+            <w:proofErr w:type="spellEnd"/>
           </w:p>
         </w:tc>
         <w:tc>
@@ -1873,14 +1945,6 @@
                 <w:lang w:val="en-US"/>
               </w:rPr>
             </w:pPr>
-            <w:r>
-              <w:rPr>
-                <w:bCs/>
-                <w:sz w:val="20"/>
-                <w:lang w:val="en-US"/>
-              </w:rPr>
-              <w:t xml:space="preserve">As opposed to being time driven. </w:t>
-            </w:r>
           </w:p>
         </w:tc>
       </w:tr>
@@ -1891,322 +1955,6 @@
         <w:tc>
           <w:tcPr>
             <w:tcW w:w="440" w:type="dxa"/>
-            <w:vAlign w:val="center"/>
-          </w:tcPr>
-          <w:p>
-            <w:pPr>
-              <w:pStyle w:val="KIT-Absatz"/>
-              <w:spacing w:line="280" w:lineRule="atLeast"/>
-              <w:rPr>
-                <w:bCs/>
-                <w:sz w:val="20"/>
-              </w:rPr>
-            </w:pPr>
-            <w:r>
-              <w:rPr>
-                <w:bCs/>
-                <w:sz w:val="20"/>
-                <w:lang w:val="en-US"/>
-              </w:rPr>
-              <w:t>F3</w:t>
-            </w:r>
-          </w:p>
-        </w:tc>
-        <w:tc>
-          <w:tcPr>
-            <w:tcW w:w="1682" w:type="dxa"/>
-            <w:vAlign w:val="center"/>
-          </w:tcPr>
-          <w:p>
-            <w:pPr>
-              <w:pStyle w:val="KIT-Absatz"/>
-              <w:spacing w:line="280" w:lineRule="atLeast"/>
-              <w:rPr>
-                <w:bCs/>
-                <w:sz w:val="20"/>
-                <w:lang w:val="en-US"/>
-              </w:rPr>
-            </w:pPr>
-            <w:r>
-              <w:rPr>
-                <w:bCs/>
-                <w:sz w:val="20"/>
-                <w:lang w:val="en-US"/>
-              </w:rPr>
-              <w:t>Customer Satisfaction</w:t>
-            </w:r>
-          </w:p>
-        </w:tc>
-        <w:tc>
-          <w:tcPr>
-            <w:tcW w:w="708" w:type="dxa"/>
-          </w:tcPr>
-          <w:p>
-            <w:pPr>
-              <w:pStyle w:val="KIT-Absatz"/>
-              <w:spacing w:line="280" w:lineRule="atLeast"/>
-              <w:rPr>
-                <w:bCs/>
-                <w:sz w:val="20"/>
-                <w:lang w:val="en-US"/>
-              </w:rPr>
-            </w:pPr>
-            <w:r>
-              <w:rPr>
-                <w:bCs/>
-                <w:sz w:val="20"/>
-                <w:lang w:val="en-US"/>
-              </w:rPr>
-              <w:t>F3.1</w:t>
-            </w:r>
-          </w:p>
-        </w:tc>
-        <w:tc>
-          <w:tcPr>
-            <w:tcW w:w="4052" w:type="dxa"/>
-          </w:tcPr>
-          <w:p>
-            <w:pPr>
-              <w:pStyle w:val="KIT-Absatz"/>
-              <w:spacing w:line="280" w:lineRule="atLeast"/>
-              <w:rPr>
-                <w:bCs/>
-                <w:sz w:val="20"/>
-                <w:lang w:val="en-US"/>
-              </w:rPr>
-            </w:pPr>
-            <w:r>
-              <w:rPr>
-                <w:bCs/>
-                <w:sz w:val="20"/>
-                <w:lang w:val="en-US"/>
-              </w:rPr>
-              <w:t xml:space="preserve">The system shall keep track of all </w:t>
-            </w:r>
-            <w:r>
-              <w:rPr>
-                <w:bCs/>
-                <w:sz w:val="20"/>
-                <w:lang w:val="en-US"/>
-              </w:rPr>
-              <w:t xml:space="preserve">moving objects. </w:t>
-            </w:r>
-          </w:p>
-        </w:tc>
-        <w:tc>
-          <w:tcPr>
-            <w:tcW w:w="910" w:type="dxa"/>
-          </w:tcPr>
-          <w:p>
-            <w:pPr>
-              <w:pStyle w:val="KIT-Absatz"/>
-              <w:spacing w:line="280" w:lineRule="atLeast"/>
-              <w:rPr>
-                <w:bCs/>
-                <w:sz w:val="20"/>
-                <w:lang w:val="en-US"/>
-              </w:rPr>
-            </w:pPr>
-            <w:r>
-              <w:rPr>
-                <w:bCs/>
-                <w:sz w:val="20"/>
-                <w:lang w:val="en-US"/>
-              </w:rPr>
-              <w:t>Shall</w:t>
-            </w:r>
-          </w:p>
-        </w:tc>
-        <w:tc>
-          <w:tcPr>
-            <w:tcW w:w="1975" w:type="dxa"/>
-          </w:tcPr>
-          <w:p>
-            <w:pPr>
-              <w:pStyle w:val="KIT-Absatz"/>
-              <w:spacing w:line="280" w:lineRule="atLeast"/>
-              <w:rPr>
-                <w:bCs/>
-                <w:sz w:val="20"/>
-                <w:lang w:val="en-US"/>
-              </w:rPr>
-            </w:pPr>
-            <w:r>
-              <w:rPr>
-                <w:bCs/>
-                <w:sz w:val="20"/>
-                <w:lang w:val="en-US"/>
-              </w:rPr>
-              <w:t xml:space="preserve">Every part of the system shall know at any point in time which object is where and can thus assure that it doesn’t end up in the wrong </w:t>
-            </w:r>
-            <w:r>
-              <w:rPr>
-                <w:bCs/>
-                <w:sz w:val="20"/>
-                <w:lang w:val="en-US"/>
-              </w:rPr>
-              <w:t>delivery</w:t>
-            </w:r>
-            <w:r>
-              <w:rPr>
-                <w:bCs/>
-                <w:sz w:val="20"/>
-                <w:lang w:val="en-US"/>
-              </w:rPr>
-              <w:t xml:space="preserve"> box.</w:t>
-            </w:r>
-          </w:p>
-        </w:tc>
-      </w:tr>
-      <w:tr>
-        <w:trPr>
-          <w:trHeight w:val="319"/>
-        </w:trPr>
-        <w:tc>
-          <w:tcPr>
-            <w:tcW w:w="440" w:type="dxa"/>
-            <w:vMerge w:val="restart"/>
-            <w:vAlign w:val="center"/>
-          </w:tcPr>
-          <w:p>
-            <w:pPr>
-              <w:pStyle w:val="KIT-Absatz"/>
-              <w:spacing w:line="280" w:lineRule="atLeast"/>
-              <w:rPr>
-                <w:bCs/>
-                <w:sz w:val="20"/>
-              </w:rPr>
-            </w:pPr>
-            <w:r>
-              <w:rPr>
-                <w:bCs/>
-                <w:sz w:val="20"/>
-              </w:rPr>
-              <w:t>F4</w:t>
-            </w:r>
-          </w:p>
-        </w:tc>
-        <w:tc>
-          <w:tcPr>
-            <w:tcW w:w="1682" w:type="dxa"/>
-            <w:vMerge w:val="restart"/>
-            <w:vAlign w:val="center"/>
-          </w:tcPr>
-          <w:p>
-            <w:pPr>
-              <w:pStyle w:val="KIT-Absatz"/>
-              <w:spacing w:line="280" w:lineRule="atLeast"/>
-              <w:rPr>
-                <w:bCs/>
-                <w:sz w:val="20"/>
-                <w:lang w:val="en-US"/>
-              </w:rPr>
-            </w:pPr>
-            <w:r>
-              <w:rPr>
-                <w:bCs/>
-                <w:sz w:val="20"/>
-                <w:lang w:val="en-US"/>
-              </w:rPr>
-              <w:t>Emergency Stop</w:t>
-            </w:r>
-          </w:p>
-        </w:tc>
-        <w:tc>
-          <w:tcPr>
-            <w:tcW w:w="708" w:type="dxa"/>
-          </w:tcPr>
-          <w:p>
-            <w:pPr>
-              <w:pStyle w:val="KIT-Absatz"/>
-              <w:spacing w:line="280" w:lineRule="atLeast"/>
-              <w:rPr>
-                <w:bCs/>
-                <w:sz w:val="20"/>
-                <w:lang w:val="en-US"/>
-              </w:rPr>
-            </w:pPr>
-            <w:r>
-              <w:rPr>
-                <w:bCs/>
-                <w:sz w:val="20"/>
-                <w:lang w:val="en-US"/>
-              </w:rPr>
-              <w:t>F4.1</w:t>
-            </w:r>
-          </w:p>
-        </w:tc>
-        <w:tc>
-          <w:tcPr>
-            <w:tcW w:w="4052" w:type="dxa"/>
-          </w:tcPr>
-          <w:p>
-            <w:pPr>
-              <w:pStyle w:val="KIT-Absatz"/>
-              <w:spacing w:line="280" w:lineRule="atLeast"/>
-              <w:rPr>
-                <w:bCs/>
-                <w:sz w:val="20"/>
-                <w:lang w:val="en-US"/>
-              </w:rPr>
-            </w:pPr>
-            <w:r>
-              <w:rPr>
-                <w:bCs/>
-                <w:sz w:val="20"/>
-                <w:lang w:val="en-US"/>
-              </w:rPr>
-              <w:t>The system must stop all movements when the emergency stop button is pressed.</w:t>
-            </w:r>
-          </w:p>
-        </w:tc>
-        <w:tc>
-          <w:tcPr>
-            <w:tcW w:w="910" w:type="dxa"/>
-          </w:tcPr>
-          <w:p>
-            <w:pPr>
-              <w:pStyle w:val="KIT-Absatz"/>
-              <w:spacing w:line="280" w:lineRule="atLeast"/>
-              <w:rPr>
-                <w:bCs/>
-                <w:sz w:val="20"/>
-                <w:lang w:val="en-US"/>
-              </w:rPr>
-            </w:pPr>
-            <w:r>
-              <w:rPr>
-                <w:bCs/>
-                <w:sz w:val="20"/>
-              </w:rPr>
-              <w:t>Must</w:t>
-            </w:r>
-          </w:p>
-        </w:tc>
-        <w:tc>
-          <w:tcPr>
-            <w:tcW w:w="1975" w:type="dxa"/>
-          </w:tcPr>
-          <w:p>
-            <w:pPr>
-              <w:pStyle w:val="KIT-Absatz"/>
-              <w:spacing w:line="280" w:lineRule="atLeast"/>
-              <w:rPr>
-                <w:bCs/>
-                <w:sz w:val="20"/>
-                <w:lang w:val="en-US"/>
-              </w:rPr>
-            </w:pPr>
-          </w:p>
-        </w:tc>
-      </w:tr>
-      <w:tr>
-        <w:trPr>
-          <w:trHeight w:val="319"/>
-        </w:trPr>
-        <w:tc>
-          <w:tcPr>
-            <w:tcW w:w="440" w:type="dxa"/>
             <w:vMerge/>
             <w:vAlign w:val="center"/>
           </w:tcPr>
@@ -2300,6 +2048,7 @@
                 <w:sz w:val="20"/>
               </w:rPr>
             </w:pPr>
+            <w:proofErr w:type="spellStart"/>
             <w:r>
               <w:rPr>
                 <w:bCs/>
@@ -2307,6 +2056,7 @@
               </w:rPr>
               <w:t>Must</w:t>
             </w:r>
+            <w:proofErr w:type="spellEnd"/>
           </w:p>
         </w:tc>
         <w:tc>
@@ -2433,18 +2183,28 @@
                 <w:sz w:val="20"/>
               </w:rPr>
             </w:pPr>
+            <w:proofErr w:type="spellStart"/>
             <w:r>
               <w:rPr>
                 <w:rFonts w:ascii="Roboto Medium" w:hAnsi="Roboto Medium"/>
                 <w:sz w:val="20"/>
               </w:rPr>
-              <w:t xml:space="preserve">Product </w:t>
-            </w:r>
+              <w:t>Product</w:t>
+            </w:r>
+            <w:proofErr w:type="spellEnd"/>
             <w:r>
               <w:rPr>
                 <w:rFonts w:ascii="Roboto Medium" w:hAnsi="Roboto Medium"/>
                 <w:sz w:val="20"/>
               </w:rPr>
+              <w:t xml:space="preserve"> </w:t>
+            </w:r>
+            <w:proofErr w:type="spellStart"/>
+            <w:r>
+              <w:rPr>
+                <w:rFonts w:ascii="Roboto Medium" w:hAnsi="Roboto Medium"/>
+                <w:sz w:val="20"/>
+              </w:rPr>
               <w:t>R</w:t>
             </w:r>
             <w:r>
@@ -2454,6 +2214,7 @@
               </w:rPr>
               <w:t>equirement</w:t>
             </w:r>
+            <w:proofErr w:type="spellEnd"/>
           </w:p>
         </w:tc>
         <w:tc>
@@ -2477,8 +2238,17 @@
                 <w:rFonts w:ascii="Roboto Medium" w:hAnsi="Roboto Medium"/>
                 <w:sz w:val="20"/>
               </w:rPr>
-              <w:t>System Requirement</w:t>
-            </w:r>
+              <w:t xml:space="preserve">System </w:t>
+            </w:r>
+            <w:proofErr w:type="spellStart"/>
+            <w:r>
+              <w:rPr>
+                <w:rFonts w:ascii="Roboto Medium" w:hAnsi="Roboto Medium"/>
+                <w:sz w:val="20"/>
+              </w:rPr>
+              <w:t>Requirement</w:t>
+            </w:r>
+            <w:proofErr w:type="spellEnd"/>
           </w:p>
         </w:tc>
       </w:tr>
@@ -2587,6 +2357,7 @@
                 <w:sz w:val="20"/>
               </w:rPr>
             </w:pPr>
+            <w:proofErr w:type="spellStart"/>
             <w:r>
               <w:rPr>
                 <w:rFonts w:ascii="Roboto Medium" w:hAnsi="Roboto Medium"/>
@@ -2594,6 +2365,7 @@
               </w:rPr>
               <w:t>Priority</w:t>
             </w:r>
+            <w:proofErr w:type="spellEnd"/>
           </w:p>
         </w:tc>
         <w:tc>
@@ -2609,6 +2381,7 @@
                 <w:sz w:val="20"/>
               </w:rPr>
             </w:pPr>
+            <w:proofErr w:type="spellStart"/>
             <w:r>
               <w:rPr>
                 <w:rFonts w:ascii="Roboto Medium" w:hAnsi="Roboto Medium"/>
@@ -2616,6 +2389,7 @@
               </w:rPr>
               <w:t>Remarks</w:t>
             </w:r>
+            <w:proofErr w:type="spellEnd"/>
           </w:p>
         </w:tc>
       </w:tr>
@@ -3210,6 +2984,7 @@
                 <w:lang w:val="en-US"/>
               </w:rPr>
             </w:pPr>
+            <w:proofErr w:type="gramStart"/>
             <w:r>
               <w:rPr>
                 <w:bCs/>
@@ -3218,13 +2993,30 @@
               </w:rPr>
               <w:t>E.g.</w:t>
             </w:r>
-            <w:r>
-              <w:rPr>
-                <w:bCs/>
-                <w:sz w:val="20"/>
-                <w:lang w:val="en-US"/>
-              </w:rPr>
-              <w:t xml:space="preserve"> we shall not install additional packages on the turtlebot. </w:t>
+            <w:proofErr w:type="gramEnd"/>
+            <w:r>
+              <w:rPr>
+                <w:bCs/>
+                <w:sz w:val="20"/>
+                <w:lang w:val="en-US"/>
+              </w:rPr>
+              <w:t xml:space="preserve"> we shall not install additional packages on the </w:t>
+            </w:r>
+            <w:r>
+              <w:rPr>
+                <w:bCs/>
+                <w:sz w:val="20"/>
+                <w:lang w:val="en-US"/>
+              </w:rPr>
+              <w:t>TurtleBot</w:t>
+            </w:r>
+            <w:r>
+              <w:rPr>
+                <w:bCs/>
+                <w:sz w:val="20"/>
+                <w:lang w:val="en-US"/>
+              </w:rPr>
+              <w:t xml:space="preserve">. </w:t>
             </w:r>
           </w:p>
         </w:tc>
@@ -3328,7 +3120,25 @@
                 <w:sz w:val="20"/>
                 <w:lang w:val="en-US"/>
               </w:rPr>
-              <w:t xml:space="preserve">All settings shall be loaded by a single roslaunch file. </w:t>
+              <w:t xml:space="preserve">All settings shall be loaded by a single </w:t>
+            </w:r>
+            <w:proofErr w:type="spellStart"/>
+            <w:r>
+              <w:rPr>
+                <w:bCs/>
+                <w:sz w:val="20"/>
+                <w:lang w:val="en-US"/>
+              </w:rPr>
+              <w:t>roslaunch</w:t>
+            </w:r>
+            <w:proofErr w:type="spellEnd"/>
+            <w:r>
+              <w:rPr>
+                <w:bCs/>
+                <w:sz w:val="20"/>
+                <w:lang w:val="en-US"/>
+              </w:rPr>
+              <w:t xml:space="preserve"> file. </w:t>
             </w:r>
           </w:p>
         </w:tc>
@@ -3901,7 +3711,23 @@
                 <w:sz w:val="20"/>
                 <w:lang w:val="en-US"/>
               </w:rPr>
-              <w:t>The turtlebot should follow the optimal path.</w:t>
+              <w:t xml:space="preserve">The </w:t>
+            </w:r>
+            <w:r>
+              <w:rPr>
+                <w:bCs/>
+                <w:sz w:val="20"/>
+                <w:lang w:val="en-US"/>
+              </w:rPr>
+              <w:t>TurtleBot</w:t>
+            </w:r>
+            <w:r>
+              <w:rPr>
+                <w:bCs/>
+                <w:sz w:val="20"/>
+                <w:lang w:val="en-US"/>
+              </w:rPr>
+              <w:t xml:space="preserve"> should follow the optimal path.</w:t>
             </w:r>
           </w:p>
         </w:tc>
@@ -3918,6 +3744,7 @@
                 <w:sz w:val="20"/>
               </w:rPr>
             </w:pPr>
+            <w:proofErr w:type="spellStart"/>
             <w:r>
               <w:rPr>
                 <w:bCs/>
@@ -3925,6 +3752,7 @@
               </w:rPr>
               <w:t>Should</w:t>
             </w:r>
+            <w:proofErr w:type="spellEnd"/>
           </w:p>
         </w:tc>
         <w:tc>
@@ -4035,7 +3863,23 @@
                 <w:sz w:val="20"/>
                 <w:lang w:val="en-US"/>
               </w:rPr>
-              <w:t>The turtlebot may deviate by up to 10% from the optimal path</w:t>
+              <w:t xml:space="preserve">The </w:t>
+            </w:r>
+            <w:r>
+              <w:rPr>
+                <w:bCs/>
+                <w:sz w:val="20"/>
+                <w:lang w:val="en-US"/>
+              </w:rPr>
+              <w:t>TurtleBot</w:t>
+            </w:r>
+            <w:r>
+              <w:rPr>
+                <w:bCs/>
+                <w:sz w:val="20"/>
+                <w:lang w:val="en-US"/>
+              </w:rPr>
+              <w:t xml:space="preserve"> may deviate by up to 10% from the optimal path</w:t>
             </w:r>
             <w:r>
               <w:rPr>
@@ -4184,7 +4028,23 @@
                 <w:sz w:val="20"/>
                 <w:lang w:val="en-US"/>
               </w:rPr>
-              <w:t>The system should try to minimize the number of roundtrips of the turtlebot.</w:t>
+              <w:t xml:space="preserve">The system should try to minimize the number of roundtrips of the </w:t>
+            </w:r>
+            <w:r>
+              <w:rPr>
+                <w:bCs/>
+                <w:sz w:val="20"/>
+                <w:lang w:val="en-US"/>
+              </w:rPr>
+              <w:t>TurtleBot</w:t>
+            </w:r>
+            <w:r>
+              <w:rPr>
+                <w:bCs/>
+                <w:sz w:val="20"/>
+                <w:lang w:val="en-US"/>
+              </w:rPr>
+              <w:t>.</w:t>
             </w:r>
           </w:p>
         </w:tc>
@@ -4201,6 +4061,7 @@
                 <w:sz w:val="20"/>
               </w:rPr>
             </w:pPr>
+            <w:proofErr w:type="spellStart"/>
             <w:r>
               <w:rPr>
                 <w:bCs/>
@@ -4208,6 +4069,7 @@
               </w:rPr>
               <w:t>Should</w:t>
             </w:r>
+            <w:proofErr w:type="spellEnd"/>
           </w:p>
         </w:tc>
         <w:tc>
@@ -4327,6 +4189,7 @@
                 <w:sz w:val="20"/>
               </w:rPr>
             </w:pPr>
+            <w:proofErr w:type="spellStart"/>
             <w:r>
               <w:rPr>
                 <w:bCs/>
@@ -4334,6 +4197,7 @@
               </w:rPr>
               <w:t>Shall</w:t>
             </w:r>
+            <w:proofErr w:type="spellEnd"/>
           </w:p>
         </w:tc>
         <w:tc>
@@ -4350,13 +4214,23 @@
                 <w:lang w:val="en-US"/>
               </w:rPr>
             </w:pPr>
-            <w:r>
-              <w:rPr>
-                <w:bCs/>
-                <w:sz w:val="20"/>
-                <w:lang w:val="en-US"/>
-              </w:rPr>
-              <w:t xml:space="preserve">E.g. </w:t>
+            <w:proofErr w:type="gramStart"/>
+            <w:r>
+              <w:rPr>
+                <w:bCs/>
+                <w:sz w:val="20"/>
+                <w:lang w:val="en-US"/>
+              </w:rPr>
+              <w:t>E.g.</w:t>
+            </w:r>
+            <w:proofErr w:type="gramEnd"/>
+            <w:r>
+              <w:rPr>
+                <w:bCs/>
+                <w:sz w:val="20"/>
+                <w:lang w:val="en-US"/>
+              </w:rPr>
+              <w:t xml:space="preserve"> </w:t>
             </w:r>
             <w:r>
               <w:rPr>
@@ -4498,6 +4372,7 @@
                 <w:sz w:val="20"/>
               </w:rPr>
             </w:pPr>
+            <w:proofErr w:type="spellStart"/>
             <w:r>
               <w:rPr>
                 <w:bCs/>
@@ -4505,6 +4380,7 @@
               </w:rPr>
               <w:t>Shall</w:t>
             </w:r>
+            <w:proofErr w:type="spellEnd"/>
           </w:p>
         </w:tc>
         <w:tc>
@@ -4645,6 +4521,7 @@
                 <w:sz w:val="20"/>
               </w:rPr>
             </w:pPr>
+            <w:proofErr w:type="spellStart"/>
             <w:r>
               <w:rPr>
                 <w:bCs/>
@@ -4652,6 +4529,7 @@
               </w:rPr>
               <w:t>Shall</w:t>
             </w:r>
+            <w:proofErr w:type="spellEnd"/>
           </w:p>
         </w:tc>
         <w:tc>
@@ -7443,6 +7321,16 @@
 </file>
 
 <file path=customXml/item1.xml><?xml version="1.0" encoding="utf-8"?>
+<p:properties xmlns:p="http://schemas.microsoft.com/office/2006/metadata/properties" xmlns:xsi="http://www.w3.org/2001/XMLSchema-instance" xmlns:pc="http://schemas.microsoft.com/office/infopath/2007/PartnerControls">
+  <documentManagement/>
+</p:properties>
+</file>
+
+<file path=customXml/item2.xml><?xml version="1.0" encoding="utf-8"?>
+<b:Sources xmlns:b="http://schemas.openxmlformats.org/officeDocument/2006/bibliography" xmlns="http://schemas.openxmlformats.org/officeDocument/2006/bibliography" SelectedStyle="\APASixthEditionOfficeOnline.xsl" StyleName="APA" Version="6"/>
+</file>
+
+<file path=customXml/item3.xml><?xml version="1.0" encoding="utf-8"?>
 <ct:contentTypeSchema xmlns:ct="http://schemas.microsoft.com/office/2006/metadata/contentType" xmlns:ma="http://schemas.microsoft.com/office/2006/metadata/properties/metaAttributes" ct:_="" ma:_="" ma:contentTypeName="Document" ma:contentTypeID="0x01010090AB88F9E5052F4497426DBC8EAF2F5C" ma:contentTypeVersion="10" ma:contentTypeDescription="Create a new document." ma:contentTypeScope="" ma:versionID="45b06fd94310c191d659588db683853f">
   <xsd:schema xmlns:xsd="http://www.w3.org/2001/XMLSchema" xmlns:xs="http://www.w3.org/2001/XMLSchema" xmlns:p="http://schemas.microsoft.com/office/2006/metadata/properties" xmlns:ns2="e7bb8d9a-a3e7-4686-9435-0d8f56167956" targetNamespace="http://schemas.microsoft.com/office/2006/metadata/properties" ma:root="true" ma:fieldsID="1b9e65a38004bf16b8c1377e8bda2115" ns2:_="">
     <xsd:import namespace="e7bb8d9a-a3e7-4686-9435-0d8f56167956"/>
@@ -7626,16 +7514,6 @@
 </ct:contentTypeSchema>
 </file>
 
-<file path=customXml/item2.xml><?xml version="1.0" encoding="utf-8"?>
-<b:Sources xmlns:b="http://schemas.openxmlformats.org/officeDocument/2006/bibliography" xmlns="http://schemas.openxmlformats.org/officeDocument/2006/bibliography" SelectedStyle="\APASixthEditionOfficeOnline.xsl" StyleName="APA" Version="6"/>
-</file>
-
-<file path=customXml/item3.xml><?xml version="1.0" encoding="utf-8"?>
-<p:properties xmlns:p="http://schemas.microsoft.com/office/2006/metadata/properties" xmlns:xsi="http://www.w3.org/2001/XMLSchema-instance" xmlns:pc="http://schemas.microsoft.com/office/infopath/2007/PartnerControls">
-  <documentManagement/>
-</p:properties>
-</file>
-
 <file path=customXml/item4.xml><?xml version="1.0" encoding="utf-8"?>
 <?mso-contentType ?>
 <FormTemplates xmlns="http://schemas.microsoft.com/sharepoint/v3/contenttype/forms">
@@ -7646,6 +7524,23 @@
 </file>
 
 <file path=customXml/itemProps1.xml><?xml version="1.0" encoding="utf-8"?>
+<ds:datastoreItem xmlns:ds="http://schemas.openxmlformats.org/officeDocument/2006/customXml" ds:itemID="{A6D6D227-D9B6-435E-AD56-BC7356EE6640}">
+  <ds:schemaRefs>
+    <ds:schemaRef ds:uri="http://schemas.microsoft.com/office/2006/metadata/properties"/>
+    <ds:schemaRef ds:uri="http://schemas.microsoft.com/office/infopath/2007/PartnerControls"/>
+  </ds:schemaRefs>
+</ds:datastoreItem>
+</file>
+
+<file path=customXml/itemProps2.xml><?xml version="1.0" encoding="utf-8"?>
+<ds:datastoreItem xmlns:ds="http://schemas.openxmlformats.org/officeDocument/2006/customXml" ds:itemID="{ABE820BE-3B44-4747-8877-4E018E6BA829}">
+  <ds:schemaRefs>
+    <ds:schemaRef ds:uri="http://schemas.openxmlformats.org/officeDocument/2006/bibliography"/>
+  </ds:schemaRefs>
+</ds:datastoreItem>
+</file>
+
+<file path=customXml/itemProps3.xml><?xml version="1.0" encoding="utf-8"?>
 <ds:datastoreItem xmlns:ds="http://schemas.openxmlformats.org/officeDocument/2006/customXml" ds:itemID="{B7636FBE-F618-4652-B024-03D4D9B77181}">
   <ds:schemaRefs>
     <ds:schemaRef ds:uri="http://schemas.microsoft.com/office/2006/metadata/contentType"/>
@@ -7663,23 +7558,6 @@
 </ds:datastoreItem>
 </file>
 
-<file path=customXml/itemProps2.xml><?xml version="1.0" encoding="utf-8"?>
-<ds:datastoreItem xmlns:ds="http://schemas.openxmlformats.org/officeDocument/2006/customXml" ds:itemID="{ABE820BE-3B44-4747-8877-4E018E6BA829}">
-  <ds:schemaRefs>
-    <ds:schemaRef ds:uri="http://schemas.openxmlformats.org/officeDocument/2006/bibliography"/>
-  </ds:schemaRefs>
-</ds:datastoreItem>
-</file>
-
-<file path=customXml/itemProps3.xml><?xml version="1.0" encoding="utf-8"?>
-<ds:datastoreItem xmlns:ds="http://schemas.openxmlformats.org/officeDocument/2006/customXml" ds:itemID="{A6D6D227-D9B6-435E-AD56-BC7356EE6640}">
-  <ds:schemaRefs>
-    <ds:schemaRef ds:uri="http://schemas.microsoft.com/office/2006/metadata/properties"/>
-    <ds:schemaRef ds:uri="http://schemas.microsoft.com/office/infopath/2007/PartnerControls"/>
-  </ds:schemaRefs>
-</ds:datastoreItem>
-</file>
-
 <file path=customXml/itemProps4.xml><?xml version="1.0" encoding="utf-8"?>
 <ds:datastoreItem xmlns:ds="http://schemas.openxmlformats.org/officeDocument/2006/customXml" ds:itemID="{9C416166-14F7-4F9E-990B-497F18A8D3C2}">
   <ds:schemaRefs>

</xml_diff>